<commit_message>
Actualizada documentación del proyecto. Además, se ha agregado una función para que al eliminar o modificar un vehículo, sólo se puede hacer si el vehículo no tiene ningún viaje abierto, con plazas ocupadas, o iniciado o cerrado.
</commit_message>
<xml_diff>
--- a/DOCUMENTACION/DOC_LATEX/FOTOS/Pruebas_Alejandro_Duran_Obregon.docx
+++ b/DOCUMENTACION/DOC_LATEX/FOTOS/Pruebas_Alejandro_Duran_Obregon.docx
@@ -4,6 +4,7 @@
   <w:body>
     <w:p>
       <w:pPr>
+        <w:jc w:val="center"/>
         <w:rPr>
           <w:rFonts w:ascii="LM Roman 10" w:hAnsi="LM Roman 10"/>
           <w:b/>
@@ -392,20 +393,8 @@
           <w:sz w:val="20"/>
           <w:szCs w:val="20"/>
         </w:rPr>
-        <w:t xml:space="preserve">Complejidad </w:t>
-      </w:r>
-      <w:proofErr w:type="spellStart"/>
-      <w:r>
-        <w:rPr>
-          <w:rFonts w:ascii="LM Roman 10" w:hAnsi="LM Roman 10"/>
-          <w:b/>
-          <w:bCs/>
-          <w:sz w:val="20"/>
-          <w:szCs w:val="20"/>
-        </w:rPr>
-        <w:t>ciclomática</w:t>
-      </w:r>
-      <w:proofErr w:type="spellEnd"/>
+        <w:t>Complejidad ciclomática</w:t>
+      </w:r>
     </w:p>
     <w:p>
       <w:pPr>

</xml_diff>